<commit_message>
Add Databtn component for file download functionality
- Created a new Vue component `Databtn.vue` that provides a button for downloading files.
- The component accepts props for file URL, button text, and default file name.
- Implemented a method to handle file download using an anchor element.
- Styled the button and layout for better user experience.
</commit_message>
<xml_diff>
--- a/public/ApplicationForm.docx
+++ b/public/ApplicationForm.docx
@@ -1,6 +1,6 @@
 
 <file path=word/document.xml><?xml version="1.0" encoding="utf-8"?>
-<w:document xmlns:wpc="http://schemas.microsoft.com/office/word/2010/wordprocessingCanvas" xmlns:cx="http://schemas.microsoft.com/office/drawing/2014/chartex" xmlns:cx1="http://schemas.microsoft.com/office/drawing/2015/9/8/chartex" xmlns:cx2="http://schemas.microsoft.com/office/drawing/2015/10/21/chartex" xmlns:cx3="http://schemas.microsoft.com/office/drawing/2016/5/9/chartex" xmlns:cx4="http://schemas.microsoft.com/office/drawing/2016/5/10/chartex" xmlns:cx5="http://schemas.microsoft.com/office/drawing/2016/5/11/chartex" xmlns:cx6="http://schemas.microsoft.com/office/drawing/2016/5/12/chartex" xmlns:cx7="http://schemas.microsoft.com/office/drawing/2016/5/13/chartex" xmlns:cx8="http://schemas.microsoft.com/office/drawing/2016/5/14/chartex" xmlns:mc="http://schemas.openxmlformats.org/markup-compatibility/2006" xmlns:aink="http://schemas.microsoft.com/office/drawing/2016/ink" xmlns:am3d="http://schemas.microsoft.com/office/drawing/2017/model3d" xmlns:o="urn:schemas-microsoft-com:office:office" xmlns:r="http://schemas.openxmlformats.org/officeDocument/2006/relationships" xmlns:m="http://schemas.openxmlformats.org/officeDocument/2006/math" xmlns:v="urn:schemas-microsoft-com:vml" xmlns:wp14="http://schemas.microsoft.com/office/word/2010/wordprocessingDrawing" xmlns:wp="http://schemas.openxmlformats.org/drawingml/2006/wordprocessingDrawing" xmlns:w10="urn:schemas-microsoft-com:office:word" xmlns:w="http://schemas.openxmlformats.org/wordprocessingml/2006/main" xmlns:w14="http://schemas.microsoft.com/office/word/2010/wordml" xmlns:w15="http://schemas.microsoft.com/office/word/2012/wordml" xmlns:w16cex="http://schemas.microsoft.com/office/word/2018/wordml/cex" xmlns:w16cid="http://schemas.microsoft.com/office/word/2016/wordml/cid" xmlns:w16="http://schemas.microsoft.com/office/word/2018/wordml" xmlns:w16sdtdh="http://schemas.microsoft.com/office/word/2020/wordml/sdtdatahash" xmlns:w16se="http://schemas.microsoft.com/office/word/2015/wordml/symex" xmlns:wpg="http://schemas.microsoft.com/office/word/2010/wordprocessingGroup" xmlns:wpi="http://schemas.microsoft.com/office/word/2010/wordprocessingInk" xmlns:wne="http://schemas.microsoft.com/office/word/2006/wordml" xmlns:wps="http://schemas.microsoft.com/office/word/2010/wordprocessingShape" mc:Ignorable="w14 w15 w16se w16cid w16 w16cex w16sdtdh wp14">
+<w:document xmlns:wpc="http://schemas.microsoft.com/office/word/2010/wordprocessingCanvas" xmlns:cx="http://schemas.microsoft.com/office/drawing/2014/chartex" xmlns:cx1="http://schemas.microsoft.com/office/drawing/2015/9/8/chartex" xmlns:cx2="http://schemas.microsoft.com/office/drawing/2015/10/21/chartex" xmlns:cx3="http://schemas.microsoft.com/office/drawing/2016/5/9/chartex" xmlns:cx4="http://schemas.microsoft.com/office/drawing/2016/5/10/chartex" xmlns:cx5="http://schemas.microsoft.com/office/drawing/2016/5/11/chartex" xmlns:cx6="http://schemas.microsoft.com/office/drawing/2016/5/12/chartex" xmlns:cx7="http://schemas.microsoft.com/office/drawing/2016/5/13/chartex" xmlns:cx8="http://schemas.microsoft.com/office/drawing/2016/5/14/chartex" xmlns:mc="http://schemas.openxmlformats.org/markup-compatibility/2006" xmlns:aink="http://schemas.microsoft.com/office/drawing/2016/ink" xmlns:am3d="http://schemas.microsoft.com/office/drawing/2017/model3d" xmlns:o="urn:schemas-microsoft-com:office:office" xmlns:oel="http://schemas.microsoft.com/office/2019/extlst" xmlns:r="http://schemas.openxmlformats.org/officeDocument/2006/relationships" xmlns:m="http://schemas.openxmlformats.org/officeDocument/2006/math" xmlns:v="urn:schemas-microsoft-com:vml" xmlns:wp14="http://schemas.microsoft.com/office/word/2010/wordprocessingDrawing" xmlns:wp="http://schemas.openxmlformats.org/drawingml/2006/wordprocessingDrawing" xmlns:w10="urn:schemas-microsoft-com:office:word" xmlns:w="http://schemas.openxmlformats.org/wordprocessingml/2006/main" xmlns:w14="http://schemas.microsoft.com/office/word/2010/wordml" xmlns:w15="http://schemas.microsoft.com/office/word/2012/wordml" xmlns:w16cex="http://schemas.microsoft.com/office/word/2018/wordml/cex" xmlns:w16cid="http://schemas.microsoft.com/office/word/2016/wordml/cid" xmlns:w16="http://schemas.microsoft.com/office/word/2018/wordml" xmlns:w16du="http://schemas.microsoft.com/office/word/2023/wordml/word16du" xmlns:w16sdtdh="http://schemas.microsoft.com/office/word/2020/wordml/sdtdatahash" xmlns:w16sdtfl="http://schemas.microsoft.com/office/word/2024/wordml/sdtformatlock" xmlns:w16se="http://schemas.microsoft.com/office/word/2015/wordml/symex" xmlns:wpg="http://schemas.microsoft.com/office/word/2010/wordprocessingGroup" xmlns:wpi="http://schemas.microsoft.com/office/word/2010/wordprocessingInk" xmlns:wne="http://schemas.microsoft.com/office/word/2006/wordml" xmlns:wps="http://schemas.microsoft.com/office/word/2010/wordprocessingShape" mc:Ignorable="w14 w15 w16se w16cid w16 w16cex w16sdtdh w16sdtfl w16du wp14">
   <w:body>
     <w:p>
       <w:pPr>
@@ -59,7 +59,7 @@
     </w:p>
     <w:p>
       <w:pPr>
-        <w:pStyle w:val="1"/>
+        <w:pStyle w:val="Heading1"/>
         <w:spacing w:before="120"/>
         <w:jc w:val="center"/>
         <w:rPr>
@@ -96,12 +96,30 @@
         <w:rPr>
           <w:rFonts w:ascii="Times New Roman" w:hAnsi="Times New Roman" w:cs="Times New Roman"/>
         </w:rPr>
-        <w:t>.1 revised on 1</w:t>
+        <w:t>.</w:t>
       </w:r>
       <w:r>
         <w:rPr>
           <w:rFonts w:ascii="Times New Roman" w:hAnsi="Times New Roman" w:cs="Times New Roman"/>
         </w:rPr>
+        <w:t>2</w:t>
+      </w:r>
+      <w:r>
+        <w:rPr>
+          <w:rFonts w:ascii="Times New Roman" w:hAnsi="Times New Roman" w:cs="Times New Roman"/>
+        </w:rPr>
+        <w:t xml:space="preserve"> revised on </w:t>
+      </w:r>
+      <w:r>
+        <w:rPr>
+          <w:rFonts w:ascii="Times New Roman" w:hAnsi="Times New Roman" w:cs="Times New Roman"/>
+        </w:rPr>
+        <w:t>2</w:t>
+      </w:r>
+      <w:r>
+        <w:rPr>
+          <w:rFonts w:ascii="Times New Roman" w:hAnsi="Times New Roman" w:cs="Times New Roman"/>
+        </w:rPr>
         <w:t>9</w:t>
       </w:r>
       <w:r>
@@ -114,7 +132,7 @@
         <w:rPr>
           <w:rFonts w:ascii="Times New Roman" w:hAnsi="Times New Roman" w:cs="Times New Roman"/>
         </w:rPr>
-        <w:t>March</w:t>
+        <w:t>June</w:t>
       </w:r>
       <w:r>
         <w:rPr>
@@ -249,7 +267,7 @@
       <w:hyperlink r:id="rId10" w:history="1">
         <w:r>
           <w:rPr>
-            <w:rStyle w:val="a9"/>
+            <w:rStyle w:val="Hyperlink"/>
             <w:rFonts w:ascii="Goudy Old Style" w:hAnsi="Goudy Old Style"/>
             <w:sz w:val="22"/>
             <w:szCs w:val="28"/>
@@ -316,7 +334,7 @@
       <w:hyperlink r:id="rId11" w:history="1">
         <w:r>
           <w:rPr>
-            <w:rStyle w:val="a9"/>
+            <w:rStyle w:val="Hyperlink"/>
             <w:rFonts w:ascii="Goudy Old Style" w:hAnsi="Goudy Old Style"/>
             <w:sz w:val="22"/>
             <w:szCs w:val="28"/>
@@ -424,7 +442,7 @@
     </w:p>
     <w:p>
       <w:pPr>
-        <w:pStyle w:val="a3"/>
+        <w:pStyle w:val="ListParagraph"/>
         <w:numPr>
           <w:ilvl w:val="0"/>
           <w:numId w:val="1"/>
@@ -470,7 +488,7 @@
         </w:sdtPr>
         <w:sdtEndPr>
           <w:rPr>
-            <w:rStyle w:val="a0"/>
+            <w:rStyle w:val="DefaultParagraphFont"/>
             <w:rFonts w:asciiTheme="minorHAnsi" w:eastAsiaTheme="minorEastAsia" w:hAnsiTheme="minorHAnsi" w:cstheme="minorBidi"/>
             <w:color w:val="auto"/>
             <w:kern w:val="2"/>
@@ -493,7 +511,7 @@
     </w:p>
     <w:p>
       <w:pPr>
-        <w:pStyle w:val="a3"/>
+        <w:pStyle w:val="ListParagraph"/>
         <w:numPr>
           <w:ilvl w:val="0"/>
           <w:numId w:val="1"/>
@@ -555,7 +573,7 @@
         </w:sdtPr>
         <w:sdtEndPr>
           <w:rPr>
-            <w:rStyle w:val="a0"/>
+            <w:rStyle w:val="DefaultParagraphFont"/>
             <w:rFonts w:asciiTheme="minorHAnsi" w:eastAsiaTheme="minorEastAsia" w:hAnsiTheme="minorHAnsi" w:cstheme="minorBidi"/>
             <w:color w:val="auto"/>
             <w:kern w:val="2"/>
@@ -578,7 +596,7 @@
     </w:p>
     <w:p>
       <w:pPr>
-        <w:pStyle w:val="a3"/>
+        <w:pStyle w:val="ListParagraph"/>
         <w:numPr>
           <w:ilvl w:val="0"/>
           <w:numId w:val="1"/>
@@ -664,7 +682,7 @@
         </w:sdtPr>
         <w:sdtEndPr>
           <w:rPr>
-            <w:rStyle w:val="a0"/>
+            <w:rStyle w:val="DefaultParagraphFont"/>
             <w:rFonts w:asciiTheme="minorHAnsi" w:eastAsiaTheme="minorEastAsia" w:hAnsiTheme="minorHAnsi" w:cstheme="minorBidi"/>
             <w:color w:val="auto"/>
             <w:kern w:val="2"/>
@@ -687,7 +705,7 @@
     </w:p>
     <w:p>
       <w:pPr>
-        <w:pStyle w:val="a3"/>
+        <w:pStyle w:val="ListParagraph"/>
         <w:numPr>
           <w:ilvl w:val="0"/>
           <w:numId w:val="1"/>
@@ -766,7 +784,7 @@
     </w:p>
     <w:p>
       <w:pPr>
-        <w:pStyle w:val="a3"/>
+        <w:pStyle w:val="ListParagraph"/>
         <w:ind w:left="360" w:firstLineChars="0" w:firstLine="0"/>
         <w:rPr>
           <w:rFonts w:ascii="Goudy Old Style" w:hAnsi="Goudy Old Style"/>
@@ -789,11 +807,6 @@
             <w14:uncheckedState w14:val="2610" w14:font="Arial Unicode MS"/>
           </w14:checkbox>
         </w:sdtPr>
-        <w:sdtEndPr>
-          <w:rPr>
-            <w:rStyle w:val="CDRCNormalChar"/>
-          </w:rPr>
-        </w:sdtEndPr>
         <w:sdtContent>
           <w:r>
             <w:rPr>
@@ -881,7 +894,7 @@
     </w:p>
     <w:p>
       <w:pPr>
-        <w:pStyle w:val="a3"/>
+        <w:pStyle w:val="ListParagraph"/>
         <w:ind w:left="360" w:firstLineChars="0" w:firstLine="0"/>
         <w:rPr>
           <w:rFonts w:ascii="Goudy Old Style" w:hAnsi="Goudy Old Style"/>
@@ -904,11 +917,6 @@
             <w14:uncheckedState w14:val="2610" w14:font="Arial Unicode MS"/>
           </w14:checkbox>
         </w:sdtPr>
-        <w:sdtEndPr>
-          <w:rPr>
-            <w:rStyle w:val="CDRCNormalChar"/>
-          </w:rPr>
-        </w:sdtEndPr>
         <w:sdtContent>
           <w:r>
             <w:rPr>
@@ -980,7 +988,7 @@
     </w:p>
     <w:p>
       <w:pPr>
-        <w:pStyle w:val="a3"/>
+        <w:pStyle w:val="ListParagraph"/>
         <w:ind w:left="360" w:firstLineChars="0" w:firstLine="0"/>
         <w:rPr>
           <w:rFonts w:ascii="Goudy Old Style" w:hAnsi="Goudy Old Style"/>
@@ -1003,11 +1011,6 @@
             <w14:uncheckedState w14:val="2610" w14:font="Arial Unicode MS"/>
           </w14:checkbox>
         </w:sdtPr>
-        <w:sdtEndPr>
-          <w:rPr>
-            <w:rStyle w:val="CDRCNormalChar"/>
-          </w:rPr>
-        </w:sdtEndPr>
         <w:sdtContent>
           <w:r>
             <w:rPr>
@@ -1071,7 +1074,7 @@
     </w:p>
     <w:p>
       <w:pPr>
-        <w:pStyle w:val="a3"/>
+        <w:pStyle w:val="ListParagraph"/>
         <w:ind w:left="360" w:firstLineChars="0" w:firstLine="0"/>
         <w:rPr>
           <w:rFonts w:ascii="Goudy Old Style" w:hAnsi="Goudy Old Style"/>
@@ -1094,11 +1097,6 @@
             <w14:uncheckedState w14:val="2610" w14:font="Arial Unicode MS"/>
           </w14:checkbox>
         </w:sdtPr>
-        <w:sdtEndPr>
-          <w:rPr>
-            <w:rStyle w:val="CDRCNormalChar"/>
-          </w:rPr>
-        </w:sdtEndPr>
         <w:sdtContent>
           <w:r>
             <w:rPr>
@@ -1186,7 +1184,7 @@
     </w:p>
     <w:p>
       <w:pPr>
-        <w:pStyle w:val="a3"/>
+        <w:pStyle w:val="ListParagraph"/>
         <w:ind w:left="360" w:firstLineChars="0" w:firstLine="0"/>
         <w:rPr>
           <w:rFonts w:ascii="Goudy Old Style" w:hAnsi="Goudy Old Style"/>
@@ -1209,11 +1207,6 @@
             <w14:uncheckedState w14:val="2610" w14:font="Arial Unicode MS"/>
           </w14:checkbox>
         </w:sdtPr>
-        <w:sdtEndPr>
-          <w:rPr>
-            <w:rStyle w:val="CDRCNormalChar"/>
-          </w:rPr>
-        </w:sdtEndPr>
         <w:sdtContent>
           <w:r>
             <w:rPr>
@@ -1277,7 +1270,7 @@
     </w:p>
     <w:p>
       <w:pPr>
-        <w:pStyle w:val="a3"/>
+        <w:pStyle w:val="ListParagraph"/>
         <w:ind w:left="360" w:firstLineChars="0" w:firstLine="0"/>
         <w:rPr>
           <w:rFonts w:ascii="Goudy Old Style" w:hAnsi="Goudy Old Style"/>
@@ -1300,11 +1293,6 @@
             <w14:uncheckedState w14:val="2610" w14:font="Arial Unicode MS"/>
           </w14:checkbox>
         </w:sdtPr>
-        <w:sdtEndPr>
-          <w:rPr>
-            <w:rStyle w:val="CDRCNormalChar"/>
-          </w:rPr>
-        </w:sdtEndPr>
         <w:sdtContent>
           <w:r>
             <w:rPr>
@@ -1368,7 +1356,187 @@
     </w:p>
     <w:p>
       <w:pPr>
-        <w:pStyle w:val="a3"/>
+        <w:pStyle w:val="ListParagraph"/>
+        <w:ind w:left="360" w:firstLineChars="0" w:firstLine="0"/>
+        <w:rPr>
+          <w:rFonts w:ascii="Goudy Old Style" w:hAnsi="Goudy Old Style"/>
+          <w:sz w:val="28"/>
+          <w:szCs w:val="28"/>
+        </w:rPr>
+      </w:pPr>
+      <w:sdt>
+        <w:sdtPr>
+          <w:rPr>
+            <w:rStyle w:val="CDRCNormalChar"/>
+            <w:rFonts w:ascii="MS Gothic" w:eastAsia="MS Gothic" w:hAnsi="MS Gothic"/>
+            <w:sz w:val="28"/>
+            <w:szCs w:val="28"/>
+          </w:rPr>
+          <w:id w:val="-1065496693"/>
+          <w14:checkbox>
+            <w14:checked w14:val="0"/>
+            <w14:checkedState w14:val="2612" w14:font="Arial Unicode MS"/>
+            <w14:uncheckedState w14:val="2610" w14:font="Arial Unicode MS"/>
+          </w14:checkbox>
+        </w:sdtPr>
+        <w:sdtContent>
+          <w:r>
+            <w:rPr>
+              <w:rStyle w:val="CDRCNormalChar"/>
+              <w:rFonts w:ascii="MS Gothic" w:eastAsia="MS Gothic" w:hAnsi="MS Gothic" w:hint="eastAsia"/>
+              <w:sz w:val="28"/>
+              <w:szCs w:val="28"/>
+            </w:rPr>
+            <w:t>☐</w:t>
+          </w:r>
+        </w:sdtContent>
+      </w:sdt>
+      <w:r>
+        <w:rPr>
+          <w:rFonts w:ascii="Goudy Old Style" w:hAnsi="Goudy Old Style"/>
+          <w:sz w:val="28"/>
+          <w:szCs w:val="28"/>
+        </w:rPr>
+        <w:t xml:space="preserve"> 20</w:t>
+      </w:r>
+      <w:r>
+        <w:rPr>
+          <w:rFonts w:ascii="Goudy Old Style" w:hAnsi="Goudy Old Style"/>
+          <w:sz w:val="28"/>
+          <w:szCs w:val="28"/>
+        </w:rPr>
+        <w:t>15-2024</w:t>
+      </w:r>
+      <w:r>
+        <w:rPr>
+          <w:rFonts w:ascii="Goudy Old Style" w:hAnsi="Goudy Old Style"/>
+          <w:sz w:val="28"/>
+          <w:szCs w:val="28"/>
+        </w:rPr>
+        <w:t xml:space="preserve"> </w:t>
+      </w:r>
+      <w:r>
+        <w:rPr>
+          <w:rFonts w:ascii="Goudy Old Style" w:hAnsi="Goudy Old Style"/>
+          <w:sz w:val="28"/>
+          <w:szCs w:val="28"/>
+        </w:rPr>
+        <w:t>A</w:t>
+      </w:r>
+      <w:r>
+        <w:rPr>
+          <w:rFonts w:ascii="Goudy Old Style" w:hAnsi="Goudy Old Style"/>
+          <w:sz w:val="28"/>
+          <w:szCs w:val="28"/>
+        </w:rPr>
+        <w:t>dvanced Air Mobility (AAM)</w:t>
+      </w:r>
+      <w:r>
+        <w:rPr>
+          <w:rFonts w:ascii="Goudy Old Style" w:hAnsi="Goudy Old Style"/>
+          <w:sz w:val="28"/>
+          <w:szCs w:val="28"/>
+        </w:rPr>
+        <w:t xml:space="preserve"> </w:t>
+      </w:r>
+      <w:r>
+        <w:rPr>
+          <w:rFonts w:ascii="Goudy Old Style" w:hAnsi="Goudy Old Style"/>
+          <w:sz w:val="28"/>
+          <w:szCs w:val="28"/>
+        </w:rPr>
+        <w:t xml:space="preserve">Bibliometric </w:t>
+      </w:r>
+      <w:r>
+        <w:rPr>
+          <w:rFonts w:ascii="Goudy Old Style" w:hAnsi="Goudy Old Style"/>
+          <w:sz w:val="28"/>
+          <w:szCs w:val="28"/>
+        </w:rPr>
+        <w:t>Text Dataset</w:t>
+      </w:r>
+    </w:p>
+    <w:p>
+      <w:pPr>
+        <w:pStyle w:val="ListParagraph"/>
+        <w:ind w:left="754" w:firstLineChars="0" w:hanging="397"/>
+        <w:rPr>
+          <w:rFonts w:ascii="Goudy Old Style" w:hAnsi="Goudy Old Style"/>
+          <w:sz w:val="28"/>
+          <w:szCs w:val="28"/>
+        </w:rPr>
+      </w:pPr>
+      <w:sdt>
+        <w:sdtPr>
+          <w:rPr>
+            <w:rStyle w:val="CDRCNormalChar"/>
+            <w:rFonts w:ascii="MS Gothic" w:eastAsia="MS Gothic" w:hAnsi="MS Gothic"/>
+            <w:sz w:val="28"/>
+            <w:szCs w:val="28"/>
+          </w:rPr>
+          <w:id w:val="-223064038"/>
+          <w14:checkbox>
+            <w14:checked w14:val="0"/>
+            <w14:checkedState w14:val="2612" w14:font="Arial Unicode MS"/>
+            <w14:uncheckedState w14:val="2610" w14:font="Arial Unicode MS"/>
+          </w14:checkbox>
+        </w:sdtPr>
+        <w:sdtContent>
+          <w:r>
+            <w:rPr>
+              <w:rStyle w:val="CDRCNormalChar"/>
+              <w:rFonts w:ascii="MS Gothic" w:eastAsia="MS Gothic" w:hAnsi="MS Gothic" w:hint="eastAsia"/>
+              <w:sz w:val="28"/>
+              <w:szCs w:val="28"/>
+            </w:rPr>
+            <w:t>☐</w:t>
+          </w:r>
+        </w:sdtContent>
+      </w:sdt>
+      <w:r>
+        <w:rPr>
+          <w:rFonts w:ascii="Goudy Old Style" w:hAnsi="Goudy Old Style"/>
+          <w:sz w:val="28"/>
+          <w:szCs w:val="28"/>
+        </w:rPr>
+        <w:t xml:space="preserve"> 20</w:t>
+      </w:r>
+      <w:r>
+        <w:rPr>
+          <w:rFonts w:ascii="Goudy Old Style" w:hAnsi="Goudy Old Style"/>
+          <w:sz w:val="28"/>
+          <w:szCs w:val="28"/>
+        </w:rPr>
+        <w:t>15-2024</w:t>
+      </w:r>
+      <w:r>
+        <w:rPr>
+          <w:rFonts w:ascii="Goudy Old Style" w:hAnsi="Goudy Old Style"/>
+          <w:sz w:val="28"/>
+          <w:szCs w:val="28"/>
+        </w:rPr>
+        <w:t xml:space="preserve"> </w:t>
+      </w:r>
+      <w:r>
+        <w:rPr>
+          <w:rFonts w:ascii="Goudy Old Style" w:hAnsi="Goudy Old Style"/>
+          <w:sz w:val="28"/>
+          <w:szCs w:val="28"/>
+        </w:rPr>
+        <w:t>Advanced Air Mobility (AAM)</w:t>
+      </w:r>
+      <w:r>
+        <w:rPr>
+          <w:rFonts w:ascii="Goudy Old Style" w:hAnsi="Goudy Old Style"/>
+          <w:sz w:val="28"/>
+          <w:szCs w:val="28"/>
+        </w:rPr>
+        <w:t xml:space="preserve"> Social Media Text Dataset (Weibo &amp; Twitter/X)</w:t>
+      </w:r>
+    </w:p>
+    <w:p>
+      <w:pPr>
+        <w:pStyle w:val="ListParagraph"/>
         <w:ind w:left="360" w:firstLineChars="0" w:firstLine="0"/>
         <w:rPr>
           <w:rFonts w:ascii="Goudy Old Style" w:hAnsi="Goudy Old Style"/>
@@ -1391,11 +1559,6 @@
             <w14:uncheckedState w14:val="2610" w14:font="Arial Unicode MS"/>
           </w14:checkbox>
         </w:sdtPr>
-        <w:sdtEndPr>
-          <w:rPr>
-            <w:rStyle w:val="CDRCNormalChar"/>
-          </w:rPr>
-        </w:sdtEndPr>
         <w:sdtContent>
           <w:r>
             <w:rPr>
@@ -1430,7 +1593,16 @@
           <w:sz w:val="28"/>
           <w:szCs w:val="28"/>
         </w:rPr>
-        <w:t xml:space="preserve">sets (you could also apply for other datasets used in the work published by the Global EV Data Initiative), </w:t>
+        <w:t xml:space="preserve">sets (you could also apply for other datasets used in the </w:t>
+      </w:r>
+      <w:r>
+        <w:rPr>
+          <w:rFonts w:ascii="Goudy Old Style" w:hAnsi="Goudy Old Style" w:hint="eastAsia"/>
+          <w:sz w:val="28"/>
+          <w:szCs w:val="28"/>
+        </w:rPr>
+        <w:lastRenderedPageBreak/>
+        <w:t xml:space="preserve">work published by the Global EV Data Initiative), </w:t>
       </w:r>
       <w:r>
         <w:rPr>
@@ -1467,7 +1639,7 @@
     </w:p>
     <w:p>
       <w:pPr>
-        <w:pStyle w:val="a3"/>
+        <w:pStyle w:val="ListParagraph"/>
         <w:ind w:left="360" w:firstLineChars="0" w:firstLine="0"/>
         <w:rPr>
           <w:rFonts w:ascii="Goudy Old Style" w:hAnsi="Goudy Old Style"/>
@@ -1493,7 +1665,7 @@
         </w:sdtPr>
         <w:sdtEndPr>
           <w:rPr>
-            <w:rStyle w:val="a0"/>
+            <w:rStyle w:val="DefaultParagraphFont"/>
             <w:rFonts w:asciiTheme="minorHAnsi" w:eastAsiaTheme="minorEastAsia" w:hAnsiTheme="minorHAnsi" w:cstheme="minorBidi"/>
             <w:color w:val="auto"/>
             <w:kern w:val="2"/>
@@ -1524,7 +1696,18 @@
     </w:p>
     <w:p>
       <w:pPr>
-        <w:pStyle w:val="a3"/>
+        <w:pStyle w:val="ListParagraph"/>
+        <w:ind w:left="360" w:firstLineChars="0" w:firstLine="0"/>
+        <w:rPr>
+          <w:rFonts w:ascii="Goudy Old Style" w:hAnsi="Goudy Old Style"/>
+          <w:sz w:val="28"/>
+          <w:szCs w:val="28"/>
+        </w:rPr>
+      </w:pPr>
+    </w:p>
+    <w:p>
+      <w:pPr>
+        <w:pStyle w:val="ListParagraph"/>
         <w:numPr>
           <w:ilvl w:val="0"/>
           <w:numId w:val="1"/>
@@ -1603,7 +1786,7 @@
     </w:p>
     <w:tbl>
       <w:tblPr>
-        <w:tblStyle w:val="ab"/>
+        <w:tblStyle w:val="TableGrid"/>
         <w:tblW w:w="0" w:type="auto"/>
         <w:tblLook w:val="04A0" w:firstRow="1" w:lastRow="0" w:firstColumn="1" w:lastColumn="0" w:noHBand="0" w:noVBand="1"/>
       </w:tblPr>
@@ -1635,7 +1818,7 @@
               </w:sdtPr>
               <w:sdtEndPr>
                 <w:rPr>
-                  <w:rStyle w:val="a0"/>
+                  <w:rStyle w:val="DefaultParagraphFont"/>
                   <w:rFonts w:asciiTheme="minorHAnsi" w:eastAsiaTheme="minorEastAsia" w:hAnsiTheme="minorHAnsi" w:cstheme="minorBidi"/>
                   <w:color w:val="auto"/>
                   <w:kern w:val="2"/>
@@ -1706,7 +1889,18 @@
     </w:tbl>
     <w:p>
       <w:pPr>
-        <w:pStyle w:val="a3"/>
+        <w:rPr>
+          <w:rFonts w:ascii="Goudy Old Style" w:hAnsi="Goudy Old Style"/>
+          <w:b/>
+          <w:bCs/>
+          <w:sz w:val="24"/>
+          <w:szCs w:val="32"/>
+        </w:rPr>
+      </w:pPr>
+    </w:p>
+    <w:p>
+      <w:pPr>
+        <w:pStyle w:val="ListParagraph"/>
         <w:numPr>
           <w:ilvl w:val="0"/>
           <w:numId w:val="1"/>
@@ -1745,7 +1939,7 @@
     </w:p>
     <w:p>
       <w:pPr>
-        <w:pStyle w:val="a3"/>
+        <w:pStyle w:val="ListParagraph"/>
         <w:ind w:left="360" w:firstLineChars="0" w:firstLine="0"/>
         <w:rPr>
           <w:rFonts w:ascii="Goudy Old Style" w:hAnsi="Goudy Old Style"/>
@@ -1783,15 +1977,7 @@
           <w:sz w:val="22"/>
           <w:szCs w:val="28"/>
         </w:rPr>
-        <w:t>.</w:t>
-      </w:r>
-      <w:r>
-        <w:rPr>
-          <w:rFonts w:ascii="Goudy Old Style" w:hAnsi="Goudy Old Style"/>
-          <w:sz w:val="22"/>
-          <w:szCs w:val="28"/>
-        </w:rPr>
-        <w:t xml:space="preserve"> </w:t>
+        <w:t xml:space="preserve">. </w:t>
       </w:r>
       <w:r>
         <w:rPr>
@@ -1836,7 +2022,7 @@
     </w:p>
     <w:p>
       <w:pPr>
-        <w:pStyle w:val="a3"/>
+        <w:pStyle w:val="ListParagraph"/>
         <w:ind w:left="360" w:firstLineChars="0" w:firstLine="0"/>
         <w:rPr>
           <w:rFonts w:ascii="Goudy Old Style" w:hAnsi="Goudy Old Style"/>
@@ -1847,7 +2033,7 @@
     </w:p>
     <w:p>
       <w:pPr>
-        <w:pStyle w:val="a3"/>
+        <w:pStyle w:val="ListParagraph"/>
         <w:ind w:left="360" w:firstLineChars="0" w:firstLine="0"/>
         <w:rPr>
           <w:rFonts w:ascii="Goudy Old Style" w:hAnsi="Goudy Old Style"/>
@@ -1874,7 +2060,7 @@
           <w:sz w:val="24"/>
           <w:szCs w:val="32"/>
         </w:rPr>
-        <w:t xml:space="preserve">Date: </w:t>
+        <w:t>Date: _______________________   Signature:</w:t>
       </w:r>
       <w:r>
         <w:rPr>
@@ -1884,7 +2070,7 @@
           <w:sz w:val="24"/>
           <w:szCs w:val="32"/>
         </w:rPr>
-        <w:t>_______________________   Signature:</w:t>
+        <w:t xml:space="preserve"> </w:t>
       </w:r>
       <w:r>
         <w:rPr>
@@ -1894,9 +2080,11 @@
           <w:sz w:val="24"/>
           <w:szCs w:val="32"/>
         </w:rPr>
-        <w:t xml:space="preserve"> </w:t>
-      </w:r>
-      <w:r>
+        <w:t>____________________</w:t>
+      </w:r>
+    </w:p>
+    <w:p>
+      <w:pPr>
         <w:rPr>
           <w:rFonts w:ascii="Goudy Old Style" w:hAnsi="Goudy Old Style"/>
           <w:b/>
@@ -1904,8 +2092,7 @@
           <w:sz w:val="24"/>
           <w:szCs w:val="32"/>
         </w:rPr>
-        <w:t>____________________</w:t>
-      </w:r>
+      </w:pPr>
     </w:p>
     <w:sectPr>
       <w:headerReference w:type="default" r:id="rId12"/>
@@ -1920,7 +2107,7 @@
 </file>
 
 <file path=word/endnotes.xml><?xml version="1.0" encoding="utf-8"?>
-<w:endnotes xmlns:wpc="http://schemas.microsoft.com/office/word/2010/wordprocessingCanvas" xmlns:cx="http://schemas.microsoft.com/office/drawing/2014/chartex" xmlns:cx1="http://schemas.microsoft.com/office/drawing/2015/9/8/chartex" xmlns:cx2="http://schemas.microsoft.com/office/drawing/2015/10/21/chartex" xmlns:cx3="http://schemas.microsoft.com/office/drawing/2016/5/9/chartex" xmlns:cx4="http://schemas.microsoft.com/office/drawing/2016/5/10/chartex" xmlns:cx5="http://schemas.microsoft.com/office/drawing/2016/5/11/chartex" xmlns:cx6="http://schemas.microsoft.com/office/drawing/2016/5/12/chartex" xmlns:cx7="http://schemas.microsoft.com/office/drawing/2016/5/13/chartex" xmlns:cx8="http://schemas.microsoft.com/office/drawing/2016/5/14/chartex" xmlns:mc="http://schemas.openxmlformats.org/markup-compatibility/2006" xmlns:aink="http://schemas.microsoft.com/office/drawing/2016/ink" xmlns:am3d="http://schemas.microsoft.com/office/drawing/2017/model3d" xmlns:o="urn:schemas-microsoft-com:office:office" xmlns:r="http://schemas.openxmlformats.org/officeDocument/2006/relationships" xmlns:m="http://schemas.openxmlformats.org/officeDocument/2006/math" xmlns:v="urn:schemas-microsoft-com:vml" xmlns:wp14="http://schemas.microsoft.com/office/word/2010/wordprocessingDrawing" xmlns:wp="http://schemas.openxmlformats.org/drawingml/2006/wordprocessingDrawing" xmlns:w10="urn:schemas-microsoft-com:office:word" xmlns:w="http://schemas.openxmlformats.org/wordprocessingml/2006/main" xmlns:w14="http://schemas.microsoft.com/office/word/2010/wordml" xmlns:w15="http://schemas.microsoft.com/office/word/2012/wordml" xmlns:w16cex="http://schemas.microsoft.com/office/word/2018/wordml/cex" xmlns:w16cid="http://schemas.microsoft.com/office/word/2016/wordml/cid" xmlns:w16="http://schemas.microsoft.com/office/word/2018/wordml" xmlns:w16sdtdh="http://schemas.microsoft.com/office/word/2020/wordml/sdtdatahash" xmlns:w16se="http://schemas.microsoft.com/office/word/2015/wordml/symex" xmlns:wpg="http://schemas.microsoft.com/office/word/2010/wordprocessingGroup" xmlns:wpi="http://schemas.microsoft.com/office/word/2010/wordprocessingInk" xmlns:wne="http://schemas.microsoft.com/office/word/2006/wordml" xmlns:wps="http://schemas.microsoft.com/office/word/2010/wordprocessingShape" mc:Ignorable="w14 w15 w16se w16cid w16 w16cex w16sdtdh wp14">
+<w:endnotes xmlns:wpc="http://schemas.microsoft.com/office/word/2010/wordprocessingCanvas" xmlns:cx="http://schemas.microsoft.com/office/drawing/2014/chartex" xmlns:cx1="http://schemas.microsoft.com/office/drawing/2015/9/8/chartex" xmlns:cx2="http://schemas.microsoft.com/office/drawing/2015/10/21/chartex" xmlns:cx3="http://schemas.microsoft.com/office/drawing/2016/5/9/chartex" xmlns:cx4="http://schemas.microsoft.com/office/drawing/2016/5/10/chartex" xmlns:cx5="http://schemas.microsoft.com/office/drawing/2016/5/11/chartex" xmlns:cx6="http://schemas.microsoft.com/office/drawing/2016/5/12/chartex" xmlns:cx7="http://schemas.microsoft.com/office/drawing/2016/5/13/chartex" xmlns:cx8="http://schemas.microsoft.com/office/drawing/2016/5/14/chartex" xmlns:mc="http://schemas.openxmlformats.org/markup-compatibility/2006" xmlns:aink="http://schemas.microsoft.com/office/drawing/2016/ink" xmlns:am3d="http://schemas.microsoft.com/office/drawing/2017/model3d" xmlns:o="urn:schemas-microsoft-com:office:office" xmlns:oel="http://schemas.microsoft.com/office/2019/extlst" xmlns:r="http://schemas.openxmlformats.org/officeDocument/2006/relationships" xmlns:m="http://schemas.openxmlformats.org/officeDocument/2006/math" xmlns:v="urn:schemas-microsoft-com:vml" xmlns:wp14="http://schemas.microsoft.com/office/word/2010/wordprocessingDrawing" xmlns:wp="http://schemas.openxmlformats.org/drawingml/2006/wordprocessingDrawing" xmlns:w10="urn:schemas-microsoft-com:office:word" xmlns:w="http://schemas.openxmlformats.org/wordprocessingml/2006/main" xmlns:w14="http://schemas.microsoft.com/office/word/2010/wordml" xmlns:w15="http://schemas.microsoft.com/office/word/2012/wordml" xmlns:w16cex="http://schemas.microsoft.com/office/word/2018/wordml/cex" xmlns:w16cid="http://schemas.microsoft.com/office/word/2016/wordml/cid" xmlns:w16="http://schemas.microsoft.com/office/word/2018/wordml" xmlns:w16du="http://schemas.microsoft.com/office/word/2023/wordml/word16du" xmlns:w16sdtdh="http://schemas.microsoft.com/office/word/2020/wordml/sdtdatahash" xmlns:w16sdtfl="http://schemas.microsoft.com/office/word/2024/wordml/sdtformatlock" xmlns:w16se="http://schemas.microsoft.com/office/word/2015/wordml/symex" xmlns:wpg="http://schemas.microsoft.com/office/word/2010/wordprocessingGroup" xmlns:wpi="http://schemas.microsoft.com/office/word/2010/wordprocessingInk" xmlns:wne="http://schemas.microsoft.com/office/word/2006/wordml" xmlns:wps="http://schemas.microsoft.com/office/word/2010/wordprocessingShape" mc:Ignorable="w14 w15 w16se w16cid w16 w16cex w16sdtdh w16sdtfl w16du wp14">
   <w:endnote w:type="separator" w:id="-1">
     <w:p>
       <w:r>
@@ -1939,7 +2126,7 @@
 </file>
 
 <file path=word/footer1.xml><?xml version="1.0" encoding="utf-8"?>
-<w:ftr xmlns:wpc="http://schemas.microsoft.com/office/word/2010/wordprocessingCanvas" xmlns:cx="http://schemas.microsoft.com/office/drawing/2014/chartex" xmlns:cx1="http://schemas.microsoft.com/office/drawing/2015/9/8/chartex" xmlns:cx2="http://schemas.microsoft.com/office/drawing/2015/10/21/chartex" xmlns:cx3="http://schemas.microsoft.com/office/drawing/2016/5/9/chartex" xmlns:cx4="http://schemas.microsoft.com/office/drawing/2016/5/10/chartex" xmlns:cx5="http://schemas.microsoft.com/office/drawing/2016/5/11/chartex" xmlns:cx6="http://schemas.microsoft.com/office/drawing/2016/5/12/chartex" xmlns:cx7="http://schemas.microsoft.com/office/drawing/2016/5/13/chartex" xmlns:cx8="http://schemas.microsoft.com/office/drawing/2016/5/14/chartex" xmlns:mc="http://schemas.openxmlformats.org/markup-compatibility/2006" xmlns:aink="http://schemas.microsoft.com/office/drawing/2016/ink" xmlns:am3d="http://schemas.microsoft.com/office/drawing/2017/model3d" xmlns:o="urn:schemas-microsoft-com:office:office" xmlns:r="http://schemas.openxmlformats.org/officeDocument/2006/relationships" xmlns:m="http://schemas.openxmlformats.org/officeDocument/2006/math" xmlns:v="urn:schemas-microsoft-com:vml" xmlns:wp14="http://schemas.microsoft.com/office/word/2010/wordprocessingDrawing" xmlns:wp="http://schemas.openxmlformats.org/drawingml/2006/wordprocessingDrawing" xmlns:w10="urn:schemas-microsoft-com:office:word" xmlns:w="http://schemas.openxmlformats.org/wordprocessingml/2006/main" xmlns:w14="http://schemas.microsoft.com/office/word/2010/wordml" xmlns:w15="http://schemas.microsoft.com/office/word/2012/wordml" xmlns:w16cex="http://schemas.microsoft.com/office/word/2018/wordml/cex" xmlns:w16cid="http://schemas.microsoft.com/office/word/2016/wordml/cid" xmlns:w16="http://schemas.microsoft.com/office/word/2018/wordml" xmlns:w16sdtdh="http://schemas.microsoft.com/office/word/2020/wordml/sdtdatahash" xmlns:w16se="http://schemas.microsoft.com/office/word/2015/wordml/symex" xmlns:wpg="http://schemas.microsoft.com/office/word/2010/wordprocessingGroup" xmlns:wpi="http://schemas.microsoft.com/office/word/2010/wordprocessingInk" xmlns:wne="http://schemas.microsoft.com/office/word/2006/wordml" xmlns:wps="http://schemas.microsoft.com/office/word/2010/wordprocessingShape" mc:Ignorable="w14 w15 w16se w16cid w16 w16cex w16sdtdh wp14">
+<w:ftr xmlns:wpc="http://schemas.microsoft.com/office/word/2010/wordprocessingCanvas" xmlns:cx="http://schemas.microsoft.com/office/drawing/2014/chartex" xmlns:cx1="http://schemas.microsoft.com/office/drawing/2015/9/8/chartex" xmlns:cx2="http://schemas.microsoft.com/office/drawing/2015/10/21/chartex" xmlns:cx3="http://schemas.microsoft.com/office/drawing/2016/5/9/chartex" xmlns:cx4="http://schemas.microsoft.com/office/drawing/2016/5/10/chartex" xmlns:cx5="http://schemas.microsoft.com/office/drawing/2016/5/11/chartex" xmlns:cx6="http://schemas.microsoft.com/office/drawing/2016/5/12/chartex" xmlns:cx7="http://schemas.microsoft.com/office/drawing/2016/5/13/chartex" xmlns:cx8="http://schemas.microsoft.com/office/drawing/2016/5/14/chartex" xmlns:mc="http://schemas.openxmlformats.org/markup-compatibility/2006" xmlns:aink="http://schemas.microsoft.com/office/drawing/2016/ink" xmlns:am3d="http://schemas.microsoft.com/office/drawing/2017/model3d" xmlns:o="urn:schemas-microsoft-com:office:office" xmlns:oel="http://schemas.microsoft.com/office/2019/extlst" xmlns:r="http://schemas.openxmlformats.org/officeDocument/2006/relationships" xmlns:m="http://schemas.openxmlformats.org/officeDocument/2006/math" xmlns:v="urn:schemas-microsoft-com:vml" xmlns:wp14="http://schemas.microsoft.com/office/word/2010/wordprocessingDrawing" xmlns:wp="http://schemas.openxmlformats.org/drawingml/2006/wordprocessingDrawing" xmlns:w10="urn:schemas-microsoft-com:office:word" xmlns:w="http://schemas.openxmlformats.org/wordprocessingml/2006/main" xmlns:w14="http://schemas.microsoft.com/office/word/2010/wordml" xmlns:w15="http://schemas.microsoft.com/office/word/2012/wordml" xmlns:w16cex="http://schemas.microsoft.com/office/word/2018/wordml/cex" xmlns:w16cid="http://schemas.microsoft.com/office/word/2016/wordml/cid" xmlns:w16="http://schemas.microsoft.com/office/word/2018/wordml" xmlns:w16du="http://schemas.microsoft.com/office/word/2023/wordml/word16du" xmlns:w16sdtdh="http://schemas.microsoft.com/office/word/2020/wordml/sdtdatahash" xmlns:w16sdtfl="http://schemas.microsoft.com/office/word/2024/wordml/sdtformatlock" xmlns:w16se="http://schemas.microsoft.com/office/word/2015/wordml/symex" xmlns:wpg="http://schemas.microsoft.com/office/word/2010/wordprocessingGroup" xmlns:wpi="http://schemas.microsoft.com/office/word/2010/wordprocessingInk" xmlns:wne="http://schemas.microsoft.com/office/word/2006/wordml" xmlns:wps="http://schemas.microsoft.com/office/word/2010/wordprocessingShape" mc:Ignorable="w14 w15 w16se w16cid w16 w16cex w16sdtdh w16sdtfl w16du wp14">
   <w:sdt>
     <w:sdtPr>
       <w:id w:val="1131055802"/>
@@ -1948,11 +2135,10 @@
         <w:docPartUnique/>
       </w:docPartObj>
     </w:sdtPr>
-    <w:sdtEndPr/>
     <w:sdtContent>
       <w:p>
         <w:pPr>
-          <w:pStyle w:val="a7"/>
+          <w:pStyle w:val="Footer"/>
           <w:jc w:val="right"/>
         </w:pPr>
         <w:r>
@@ -1978,14 +2164,14 @@
   </w:sdt>
   <w:p>
     <w:pPr>
-      <w:pStyle w:val="a7"/>
+      <w:pStyle w:val="Footer"/>
     </w:pPr>
   </w:p>
 </w:ftr>
 </file>
 
 <file path=word/footnotes.xml><?xml version="1.0" encoding="utf-8"?>
-<w:footnotes xmlns:wpc="http://schemas.microsoft.com/office/word/2010/wordprocessingCanvas" xmlns:cx="http://schemas.microsoft.com/office/drawing/2014/chartex" xmlns:cx1="http://schemas.microsoft.com/office/drawing/2015/9/8/chartex" xmlns:cx2="http://schemas.microsoft.com/office/drawing/2015/10/21/chartex" xmlns:cx3="http://schemas.microsoft.com/office/drawing/2016/5/9/chartex" xmlns:cx4="http://schemas.microsoft.com/office/drawing/2016/5/10/chartex" xmlns:cx5="http://schemas.microsoft.com/office/drawing/2016/5/11/chartex" xmlns:cx6="http://schemas.microsoft.com/office/drawing/2016/5/12/chartex" xmlns:cx7="http://schemas.microsoft.com/office/drawing/2016/5/13/chartex" xmlns:cx8="http://schemas.microsoft.com/office/drawing/2016/5/14/chartex" xmlns:mc="http://schemas.openxmlformats.org/markup-compatibility/2006" xmlns:aink="http://schemas.microsoft.com/office/drawing/2016/ink" xmlns:am3d="http://schemas.microsoft.com/office/drawing/2017/model3d" xmlns:o="urn:schemas-microsoft-com:office:office" xmlns:r="http://schemas.openxmlformats.org/officeDocument/2006/relationships" xmlns:m="http://schemas.openxmlformats.org/officeDocument/2006/math" xmlns:v="urn:schemas-microsoft-com:vml" xmlns:wp14="http://schemas.microsoft.com/office/word/2010/wordprocessingDrawing" xmlns:wp="http://schemas.openxmlformats.org/drawingml/2006/wordprocessingDrawing" xmlns:w10="urn:schemas-microsoft-com:office:word" xmlns:w="http://schemas.openxmlformats.org/wordprocessingml/2006/main" xmlns:w14="http://schemas.microsoft.com/office/word/2010/wordml" xmlns:w15="http://schemas.microsoft.com/office/word/2012/wordml" xmlns:w16cex="http://schemas.microsoft.com/office/word/2018/wordml/cex" xmlns:w16cid="http://schemas.microsoft.com/office/word/2016/wordml/cid" xmlns:w16="http://schemas.microsoft.com/office/word/2018/wordml" xmlns:w16sdtdh="http://schemas.microsoft.com/office/word/2020/wordml/sdtdatahash" xmlns:w16se="http://schemas.microsoft.com/office/word/2015/wordml/symex" xmlns:wpg="http://schemas.microsoft.com/office/word/2010/wordprocessingGroup" xmlns:wpi="http://schemas.microsoft.com/office/word/2010/wordprocessingInk" xmlns:wne="http://schemas.microsoft.com/office/word/2006/wordml" xmlns:wps="http://schemas.microsoft.com/office/word/2010/wordprocessingShape" mc:Ignorable="w14 w15 w16se w16cid w16 w16cex w16sdtdh wp14">
+<w:footnotes xmlns:wpc="http://schemas.microsoft.com/office/word/2010/wordprocessingCanvas" xmlns:cx="http://schemas.microsoft.com/office/drawing/2014/chartex" xmlns:cx1="http://schemas.microsoft.com/office/drawing/2015/9/8/chartex" xmlns:cx2="http://schemas.microsoft.com/office/drawing/2015/10/21/chartex" xmlns:cx3="http://schemas.microsoft.com/office/drawing/2016/5/9/chartex" xmlns:cx4="http://schemas.microsoft.com/office/drawing/2016/5/10/chartex" xmlns:cx5="http://schemas.microsoft.com/office/drawing/2016/5/11/chartex" xmlns:cx6="http://schemas.microsoft.com/office/drawing/2016/5/12/chartex" xmlns:cx7="http://schemas.microsoft.com/office/drawing/2016/5/13/chartex" xmlns:cx8="http://schemas.microsoft.com/office/drawing/2016/5/14/chartex" xmlns:mc="http://schemas.openxmlformats.org/markup-compatibility/2006" xmlns:aink="http://schemas.microsoft.com/office/drawing/2016/ink" xmlns:am3d="http://schemas.microsoft.com/office/drawing/2017/model3d" xmlns:o="urn:schemas-microsoft-com:office:office" xmlns:oel="http://schemas.microsoft.com/office/2019/extlst" xmlns:r="http://schemas.openxmlformats.org/officeDocument/2006/relationships" xmlns:m="http://schemas.openxmlformats.org/officeDocument/2006/math" xmlns:v="urn:schemas-microsoft-com:vml" xmlns:wp14="http://schemas.microsoft.com/office/word/2010/wordprocessingDrawing" xmlns:wp="http://schemas.openxmlformats.org/drawingml/2006/wordprocessingDrawing" xmlns:w10="urn:schemas-microsoft-com:office:word" xmlns:w="http://schemas.openxmlformats.org/wordprocessingml/2006/main" xmlns:w14="http://schemas.microsoft.com/office/word/2010/wordml" xmlns:w15="http://schemas.microsoft.com/office/word/2012/wordml" xmlns:w16cex="http://schemas.microsoft.com/office/word/2018/wordml/cex" xmlns:w16cid="http://schemas.microsoft.com/office/word/2016/wordml/cid" xmlns:w16="http://schemas.microsoft.com/office/word/2018/wordml" xmlns:w16du="http://schemas.microsoft.com/office/word/2023/wordml/word16du" xmlns:w16sdtdh="http://schemas.microsoft.com/office/word/2020/wordml/sdtdatahash" xmlns:w16sdtfl="http://schemas.microsoft.com/office/word/2024/wordml/sdtformatlock" xmlns:w16se="http://schemas.microsoft.com/office/word/2015/wordml/symex" xmlns:wpg="http://schemas.microsoft.com/office/word/2010/wordprocessingGroup" xmlns:wpi="http://schemas.microsoft.com/office/word/2010/wordprocessingInk" xmlns:wne="http://schemas.microsoft.com/office/word/2006/wordml" xmlns:wps="http://schemas.microsoft.com/office/word/2010/wordprocessingShape" mc:Ignorable="w14 w15 w16se w16cid w16 w16cex w16sdtdh w16sdtfl w16du wp14">
   <w:footnote w:type="separator" w:id="-1">
     <w:p>
       <w:r>
@@ -2004,10 +2190,10 @@
 </file>
 
 <file path=word/header1.xml><?xml version="1.0" encoding="utf-8"?>
-<w:hdr xmlns:wpc="http://schemas.microsoft.com/office/word/2010/wordprocessingCanvas" xmlns:cx="http://schemas.microsoft.com/office/drawing/2014/chartex" xmlns:cx1="http://schemas.microsoft.com/office/drawing/2015/9/8/chartex" xmlns:cx2="http://schemas.microsoft.com/office/drawing/2015/10/21/chartex" xmlns:cx3="http://schemas.microsoft.com/office/drawing/2016/5/9/chartex" xmlns:cx4="http://schemas.microsoft.com/office/drawing/2016/5/10/chartex" xmlns:cx5="http://schemas.microsoft.com/office/drawing/2016/5/11/chartex" xmlns:cx6="http://schemas.microsoft.com/office/drawing/2016/5/12/chartex" xmlns:cx7="http://schemas.microsoft.com/office/drawing/2016/5/13/chartex" xmlns:cx8="http://schemas.microsoft.com/office/drawing/2016/5/14/chartex" xmlns:mc="http://schemas.openxmlformats.org/markup-compatibility/2006" xmlns:aink="http://schemas.microsoft.com/office/drawing/2016/ink" xmlns:am3d="http://schemas.microsoft.com/office/drawing/2017/model3d" xmlns:o="urn:schemas-microsoft-com:office:office" xmlns:r="http://schemas.openxmlformats.org/officeDocument/2006/relationships" xmlns:m="http://schemas.openxmlformats.org/officeDocument/2006/math" xmlns:v="urn:schemas-microsoft-com:vml" xmlns:wp14="http://schemas.microsoft.com/office/word/2010/wordprocessingDrawing" xmlns:wp="http://schemas.openxmlformats.org/drawingml/2006/wordprocessingDrawing" xmlns:w10="urn:schemas-microsoft-com:office:word" xmlns:w="http://schemas.openxmlformats.org/wordprocessingml/2006/main" xmlns:w14="http://schemas.microsoft.com/office/word/2010/wordml" xmlns:w15="http://schemas.microsoft.com/office/word/2012/wordml" xmlns:w16cex="http://schemas.microsoft.com/office/word/2018/wordml/cex" xmlns:w16cid="http://schemas.microsoft.com/office/word/2016/wordml/cid" xmlns:w16="http://schemas.microsoft.com/office/word/2018/wordml" xmlns:w16sdtdh="http://schemas.microsoft.com/office/word/2020/wordml/sdtdatahash" xmlns:w16se="http://schemas.microsoft.com/office/word/2015/wordml/symex" xmlns:wpg="http://schemas.microsoft.com/office/word/2010/wordprocessingGroup" xmlns:wpi="http://schemas.microsoft.com/office/word/2010/wordprocessingInk" xmlns:wne="http://schemas.microsoft.com/office/word/2006/wordml" xmlns:wps="http://schemas.microsoft.com/office/word/2010/wordprocessingShape" mc:Ignorable="w14 w15 w16se w16cid w16 w16cex w16sdtdh wp14">
+<w:hdr xmlns:wpc="http://schemas.microsoft.com/office/word/2010/wordprocessingCanvas" xmlns:cx="http://schemas.microsoft.com/office/drawing/2014/chartex" xmlns:cx1="http://schemas.microsoft.com/office/drawing/2015/9/8/chartex" xmlns:cx2="http://schemas.microsoft.com/office/drawing/2015/10/21/chartex" xmlns:cx3="http://schemas.microsoft.com/office/drawing/2016/5/9/chartex" xmlns:cx4="http://schemas.microsoft.com/office/drawing/2016/5/10/chartex" xmlns:cx5="http://schemas.microsoft.com/office/drawing/2016/5/11/chartex" xmlns:cx6="http://schemas.microsoft.com/office/drawing/2016/5/12/chartex" xmlns:cx7="http://schemas.microsoft.com/office/drawing/2016/5/13/chartex" xmlns:cx8="http://schemas.microsoft.com/office/drawing/2016/5/14/chartex" xmlns:mc="http://schemas.openxmlformats.org/markup-compatibility/2006" xmlns:aink="http://schemas.microsoft.com/office/drawing/2016/ink" xmlns:am3d="http://schemas.microsoft.com/office/drawing/2017/model3d" xmlns:o="urn:schemas-microsoft-com:office:office" xmlns:oel="http://schemas.microsoft.com/office/2019/extlst" xmlns:r="http://schemas.openxmlformats.org/officeDocument/2006/relationships" xmlns:m="http://schemas.openxmlformats.org/officeDocument/2006/math" xmlns:v="urn:schemas-microsoft-com:vml" xmlns:wp14="http://schemas.microsoft.com/office/word/2010/wordprocessingDrawing" xmlns:wp="http://schemas.openxmlformats.org/drawingml/2006/wordprocessingDrawing" xmlns:w10="urn:schemas-microsoft-com:office:word" xmlns:w="http://schemas.openxmlformats.org/wordprocessingml/2006/main" xmlns:w14="http://schemas.microsoft.com/office/word/2010/wordml" xmlns:w15="http://schemas.microsoft.com/office/word/2012/wordml" xmlns:w16cex="http://schemas.microsoft.com/office/word/2018/wordml/cex" xmlns:w16cid="http://schemas.microsoft.com/office/word/2016/wordml/cid" xmlns:w16="http://schemas.microsoft.com/office/word/2018/wordml" xmlns:w16du="http://schemas.microsoft.com/office/word/2023/wordml/word16du" xmlns:w16sdtdh="http://schemas.microsoft.com/office/word/2020/wordml/sdtdatahash" xmlns:w16sdtfl="http://schemas.microsoft.com/office/word/2024/wordml/sdtformatlock" xmlns:w16se="http://schemas.microsoft.com/office/word/2015/wordml/symex" xmlns:wpg="http://schemas.microsoft.com/office/word/2010/wordprocessingGroup" xmlns:wpi="http://schemas.microsoft.com/office/word/2010/wordprocessingInk" xmlns:wne="http://schemas.microsoft.com/office/word/2006/wordml" xmlns:wps="http://schemas.microsoft.com/office/word/2010/wordprocessingShape" mc:Ignorable="w14 w15 w16se w16cid w16 w16cex w16sdtdh w16sdtfl w16du wp14">
   <w:p>
     <w:pPr>
-      <w:pStyle w:val="a5"/>
+      <w:pStyle w:val="Header"/>
       <w:rPr>
         <w:rFonts w:ascii="Goudy Old Style" w:hAnsi="Goudy Old Style"/>
         <w:sz w:val="21"/>
@@ -2067,7 +2253,7 @@
 </file>
 
 <file path=word/numbering.xml><?xml version="1.0" encoding="utf-8"?>
-<w:numbering xmlns:wpc="http://schemas.microsoft.com/office/word/2010/wordprocessingCanvas" xmlns:cx="http://schemas.microsoft.com/office/drawing/2014/chartex" xmlns:cx1="http://schemas.microsoft.com/office/drawing/2015/9/8/chartex" xmlns:cx2="http://schemas.microsoft.com/office/drawing/2015/10/21/chartex" xmlns:cx3="http://schemas.microsoft.com/office/drawing/2016/5/9/chartex" xmlns:cx4="http://schemas.microsoft.com/office/drawing/2016/5/10/chartex" xmlns:cx5="http://schemas.microsoft.com/office/drawing/2016/5/11/chartex" xmlns:cx6="http://schemas.microsoft.com/office/drawing/2016/5/12/chartex" xmlns:cx7="http://schemas.microsoft.com/office/drawing/2016/5/13/chartex" xmlns:cx8="http://schemas.microsoft.com/office/drawing/2016/5/14/chartex" xmlns:mc="http://schemas.openxmlformats.org/markup-compatibility/2006" xmlns:aink="http://schemas.microsoft.com/office/drawing/2016/ink" xmlns:am3d="http://schemas.microsoft.com/office/drawing/2017/model3d" xmlns:o="urn:schemas-microsoft-com:office:office" xmlns:r="http://schemas.openxmlformats.org/officeDocument/2006/relationships" xmlns:m="http://schemas.openxmlformats.org/officeDocument/2006/math" xmlns:v="urn:schemas-microsoft-com:vml" xmlns:wp14="http://schemas.microsoft.com/office/word/2010/wordprocessingDrawing" xmlns:wp="http://schemas.openxmlformats.org/drawingml/2006/wordprocessingDrawing" xmlns:w10="urn:schemas-microsoft-com:office:word" xmlns:w="http://schemas.openxmlformats.org/wordprocessingml/2006/main" xmlns:w14="http://schemas.microsoft.com/office/word/2010/wordml" xmlns:w15="http://schemas.microsoft.com/office/word/2012/wordml" xmlns:w16cex="http://schemas.microsoft.com/office/word/2018/wordml/cex" xmlns:w16cid="http://schemas.microsoft.com/office/word/2016/wordml/cid" xmlns:w16="http://schemas.microsoft.com/office/word/2018/wordml" xmlns:w16sdtdh="http://schemas.microsoft.com/office/word/2020/wordml/sdtdatahash" xmlns:w16se="http://schemas.microsoft.com/office/word/2015/wordml/symex" xmlns:wpg="http://schemas.microsoft.com/office/word/2010/wordprocessingGroup" xmlns:wpi="http://schemas.microsoft.com/office/word/2010/wordprocessingInk" xmlns:wne="http://schemas.microsoft.com/office/word/2006/wordml" xmlns:wps="http://schemas.microsoft.com/office/word/2010/wordprocessingShape" mc:Ignorable="w14 w15 w16se w16cid w16 w16cex w16sdtdh wp14">
+<w:numbering xmlns:wpc="http://schemas.microsoft.com/office/word/2010/wordprocessingCanvas" xmlns:cx="http://schemas.microsoft.com/office/drawing/2014/chartex" xmlns:cx1="http://schemas.microsoft.com/office/drawing/2015/9/8/chartex" xmlns:cx2="http://schemas.microsoft.com/office/drawing/2015/10/21/chartex" xmlns:cx3="http://schemas.microsoft.com/office/drawing/2016/5/9/chartex" xmlns:cx4="http://schemas.microsoft.com/office/drawing/2016/5/10/chartex" xmlns:cx5="http://schemas.microsoft.com/office/drawing/2016/5/11/chartex" xmlns:cx6="http://schemas.microsoft.com/office/drawing/2016/5/12/chartex" xmlns:cx7="http://schemas.microsoft.com/office/drawing/2016/5/13/chartex" xmlns:cx8="http://schemas.microsoft.com/office/drawing/2016/5/14/chartex" xmlns:mc="http://schemas.openxmlformats.org/markup-compatibility/2006" xmlns:aink="http://schemas.microsoft.com/office/drawing/2016/ink" xmlns:am3d="http://schemas.microsoft.com/office/drawing/2017/model3d" xmlns:o="urn:schemas-microsoft-com:office:office" xmlns:oel="http://schemas.microsoft.com/office/2019/extlst" xmlns:r="http://schemas.openxmlformats.org/officeDocument/2006/relationships" xmlns:m="http://schemas.openxmlformats.org/officeDocument/2006/math" xmlns:v="urn:schemas-microsoft-com:vml" xmlns:wp14="http://schemas.microsoft.com/office/word/2010/wordprocessingDrawing" xmlns:wp="http://schemas.openxmlformats.org/drawingml/2006/wordprocessingDrawing" xmlns:w10="urn:schemas-microsoft-com:office:word" xmlns:w="http://schemas.openxmlformats.org/wordprocessingml/2006/main" xmlns:w14="http://schemas.microsoft.com/office/word/2010/wordml" xmlns:w15="http://schemas.microsoft.com/office/word/2012/wordml" xmlns:w16cex="http://schemas.microsoft.com/office/word/2018/wordml/cex" xmlns:w16cid="http://schemas.microsoft.com/office/word/2016/wordml/cid" xmlns:w16="http://schemas.microsoft.com/office/word/2018/wordml" xmlns:w16du="http://schemas.microsoft.com/office/word/2023/wordml/word16du" xmlns:w16sdtdh="http://schemas.microsoft.com/office/word/2020/wordml/sdtdatahash" xmlns:w16sdtfl="http://schemas.microsoft.com/office/word/2024/wordml/sdtformatlock" xmlns:w16se="http://schemas.microsoft.com/office/word/2015/wordml/symex" xmlns:wpg="http://schemas.microsoft.com/office/word/2010/wordprocessingGroup" xmlns:wpi="http://schemas.microsoft.com/office/word/2010/wordprocessingInk" xmlns:wne="http://schemas.microsoft.com/office/word/2006/wordml" xmlns:wps="http://schemas.microsoft.com/office/word/2010/wordprocessingShape" mc:Ignorable="w14 w15 w16se w16cid w16 w16cex w16sdtdh w16sdtfl w16du wp14">
   <w:abstractNum w:abstractNumId="0" w15:restartNumberingAfterBreak="0">
     <w:nsid w:val="7958706E"/>
     <w:multiLevelType w:val="hybridMultilevel"/>
@@ -2157,14 +2343,14 @@
       </w:pPr>
     </w:lvl>
   </w:abstractNum>
-  <w:num w:numId="1">
+  <w:num w:numId="1" w16cid:durableId="1016418060">
     <w:abstractNumId w:val="0"/>
   </w:num>
 </w:numbering>
 </file>
 
 <file path=word/styles.xml><?xml version="1.0" encoding="utf-8"?>
-<w:styles xmlns:mc="http://schemas.openxmlformats.org/markup-compatibility/2006" xmlns:r="http://schemas.openxmlformats.org/officeDocument/2006/relationships" xmlns:w="http://schemas.openxmlformats.org/wordprocessingml/2006/main" xmlns:w14="http://schemas.microsoft.com/office/word/2010/wordml" xmlns:w15="http://schemas.microsoft.com/office/word/2012/wordml" xmlns:w16cex="http://schemas.microsoft.com/office/word/2018/wordml/cex" xmlns:w16cid="http://schemas.microsoft.com/office/word/2016/wordml/cid" xmlns:w16="http://schemas.microsoft.com/office/word/2018/wordml" xmlns:w16sdtdh="http://schemas.microsoft.com/office/word/2020/wordml/sdtdatahash" xmlns:w16se="http://schemas.microsoft.com/office/word/2015/wordml/symex" mc:Ignorable="w14 w15 w16se w16cid w16 w16cex w16sdtdh">
+<w:styles xmlns:mc="http://schemas.openxmlformats.org/markup-compatibility/2006" xmlns:r="http://schemas.openxmlformats.org/officeDocument/2006/relationships" xmlns:w="http://schemas.openxmlformats.org/wordprocessingml/2006/main" xmlns:w14="http://schemas.microsoft.com/office/word/2010/wordml" xmlns:w15="http://schemas.microsoft.com/office/word/2012/wordml" xmlns:w16cex="http://schemas.microsoft.com/office/word/2018/wordml/cex" xmlns:w16cid="http://schemas.microsoft.com/office/word/2016/wordml/cid" xmlns:w16="http://schemas.microsoft.com/office/word/2018/wordml" xmlns:w16du="http://schemas.microsoft.com/office/word/2023/wordml/word16du" xmlns:w16sdtdh="http://schemas.microsoft.com/office/word/2020/wordml/sdtdatahash" xmlns:w16sdtfl="http://schemas.microsoft.com/office/word/2024/wordml/sdtformatlock" xmlns:w16se="http://schemas.microsoft.com/office/word/2015/wordml/symex" mc:Ignorable="w14 w15 w16se w16cid w16 w16cex w16sdtdh w16sdtfl w16du">
   <w:docDefaults>
     <w:rPrDefault>
       <w:rPr>
@@ -2555,7 +2741,7 @@
     <w:lsdException w:name="Unresolved Mention" w:semiHidden="1" w:unhideWhenUsed="1"/>
     <w:lsdException w:name="Smart Link" w:semiHidden="1" w:unhideWhenUsed="1"/>
   </w:latentStyles>
-  <w:style w:type="paragraph" w:default="1" w:styleId="a">
+  <w:style w:type="paragraph" w:default="1" w:styleId="Normal">
     <w:name w:val="Normal"/>
     <w:qFormat/>
     <w:pPr>
@@ -2563,11 +2749,11 @@
       <w:jc w:val="both"/>
     </w:pPr>
   </w:style>
-  <w:style w:type="paragraph" w:styleId="1">
+  <w:style w:type="paragraph" w:styleId="Heading1">
     <w:name w:val="heading 1"/>
-    <w:basedOn w:val="a"/>
-    <w:next w:val="a"/>
-    <w:link w:val="10"/>
+    <w:basedOn w:val="Normal"/>
+    <w:next w:val="Normal"/>
+    <w:link w:val="Heading1Char"/>
     <w:uiPriority w:val="9"/>
     <w:qFormat/>
     <w:rsid w:val="007740CE"/>
@@ -2585,13 +2771,13 @@
       <w:szCs w:val="44"/>
     </w:rPr>
   </w:style>
-  <w:style w:type="character" w:default="1" w:styleId="a0">
+  <w:style w:type="character" w:default="1" w:styleId="DefaultParagraphFont">
     <w:name w:val="Default Paragraph Font"/>
     <w:uiPriority w:val="1"/>
     <w:semiHidden/>
     <w:unhideWhenUsed/>
   </w:style>
-  <w:style w:type="table" w:default="1" w:styleId="a1">
+  <w:style w:type="table" w:default="1" w:styleId="TableNormal">
     <w:name w:val="Normal Table"/>
     <w:uiPriority w:val="99"/>
     <w:semiHidden/>
@@ -2606,15 +2792,15 @@
       </w:tblCellMar>
     </w:tblPr>
   </w:style>
-  <w:style w:type="numbering" w:default="1" w:styleId="a2">
+  <w:style w:type="numbering" w:default="1" w:styleId="NoList">
     <w:name w:val="No List"/>
     <w:uiPriority w:val="99"/>
     <w:semiHidden/>
     <w:unhideWhenUsed/>
   </w:style>
-  <w:style w:type="paragraph" w:styleId="a3">
+  <w:style w:type="paragraph" w:styleId="ListParagraph">
     <w:name w:val="List Paragraph"/>
-    <w:basedOn w:val="a"/>
+    <w:basedOn w:val="Normal"/>
     <w:uiPriority w:val="34"/>
     <w:qFormat/>
     <w:rsid w:val="00173B9F"/>
@@ -2622,9 +2808,9 @@
       <w:ind w:firstLineChars="200" w:firstLine="420"/>
     </w:pPr>
   </w:style>
-  <w:style w:type="character" w:styleId="a4">
+  <w:style w:type="character" w:styleId="PlaceholderText">
     <w:name w:val="Placeholder Text"/>
-    <w:basedOn w:val="a0"/>
+    <w:basedOn w:val="DefaultParagraphFont"/>
     <w:uiPriority w:val="99"/>
     <w:semiHidden/>
     <w:rsid w:val="00433124"/>
@@ -2632,10 +2818,10 @@
       <w:color w:val="808080"/>
     </w:rPr>
   </w:style>
-  <w:style w:type="paragraph" w:styleId="a5">
+  <w:style w:type="paragraph" w:styleId="Header">
     <w:name w:val="header"/>
-    <w:basedOn w:val="a"/>
-    <w:link w:val="a6"/>
+    <w:basedOn w:val="Normal"/>
+    <w:link w:val="HeaderChar"/>
     <w:uiPriority w:val="99"/>
     <w:unhideWhenUsed/>
     <w:rsid w:val="00317EB0"/>
@@ -2655,10 +2841,10 @@
       <w:szCs w:val="18"/>
     </w:rPr>
   </w:style>
-  <w:style w:type="character" w:customStyle="1" w:styleId="a6">
-    <w:name w:val="页眉 字符"/>
-    <w:basedOn w:val="a0"/>
-    <w:link w:val="a5"/>
+  <w:style w:type="character" w:customStyle="1" w:styleId="HeaderChar">
+    <w:name w:val="Header Char"/>
+    <w:basedOn w:val="DefaultParagraphFont"/>
+    <w:link w:val="Header"/>
     <w:uiPriority w:val="99"/>
     <w:rsid w:val="00317EB0"/>
     <w:rPr>
@@ -2666,10 +2852,10 @@
       <w:szCs w:val="18"/>
     </w:rPr>
   </w:style>
-  <w:style w:type="paragraph" w:styleId="a7">
+  <w:style w:type="paragraph" w:styleId="Footer">
     <w:name w:val="footer"/>
-    <w:basedOn w:val="a"/>
-    <w:link w:val="a8"/>
+    <w:basedOn w:val="Normal"/>
+    <w:link w:val="FooterChar"/>
     <w:uiPriority w:val="99"/>
     <w:unhideWhenUsed/>
     <w:rsid w:val="00317EB0"/>
@@ -2686,10 +2872,10 @@
       <w:szCs w:val="18"/>
     </w:rPr>
   </w:style>
-  <w:style w:type="character" w:customStyle="1" w:styleId="a8">
-    <w:name w:val="页脚 字符"/>
-    <w:basedOn w:val="a0"/>
-    <w:link w:val="a7"/>
+  <w:style w:type="character" w:customStyle="1" w:styleId="FooterChar">
+    <w:name w:val="Footer Char"/>
+    <w:basedOn w:val="DefaultParagraphFont"/>
+    <w:link w:val="Footer"/>
     <w:uiPriority w:val="99"/>
     <w:rsid w:val="00317EB0"/>
     <w:rPr>
@@ -2699,7 +2885,7 @@
   </w:style>
   <w:style w:type="paragraph" w:customStyle="1" w:styleId="CDRCNormal">
     <w:name w:val="CDRC Normal"/>
-    <w:basedOn w:val="a"/>
+    <w:basedOn w:val="Normal"/>
     <w:link w:val="CDRCNormalChar"/>
     <w:qFormat/>
     <w:rsid w:val="00194808"/>
@@ -2719,7 +2905,7 @@
   </w:style>
   <w:style w:type="character" w:customStyle="1" w:styleId="CDRCNormalChar">
     <w:name w:val="CDRC Normal Char"/>
-    <w:basedOn w:val="a0"/>
+    <w:basedOn w:val="DefaultParagraphFont"/>
     <w:link w:val="CDRCNormal"/>
     <w:rsid w:val="00194808"/>
     <w:rPr>
@@ -2757,9 +2943,9 @@
       <w:lang w:val="en-GB" w:eastAsia="en-GB"/>
     </w:rPr>
   </w:style>
-  <w:style w:type="character" w:styleId="a9">
+  <w:style w:type="character" w:styleId="Hyperlink">
     <w:name w:val="Hyperlink"/>
-    <w:basedOn w:val="a0"/>
+    <w:basedOn w:val="DefaultParagraphFont"/>
     <w:uiPriority w:val="99"/>
     <w:unhideWhenUsed/>
     <w:rsid w:val="00B00905"/>
@@ -2768,9 +2954,9 @@
       <w:u w:val="single"/>
     </w:rPr>
   </w:style>
-  <w:style w:type="character" w:styleId="aa">
+  <w:style w:type="character" w:styleId="UnresolvedMention">
     <w:name w:val="Unresolved Mention"/>
-    <w:basedOn w:val="a0"/>
+    <w:basedOn w:val="DefaultParagraphFont"/>
     <w:uiPriority w:val="99"/>
     <w:semiHidden/>
     <w:unhideWhenUsed/>
@@ -2780,10 +2966,10 @@
       <w:shd w:val="clear" w:color="auto" w:fill="E1DFDD"/>
     </w:rPr>
   </w:style>
-  <w:style w:type="character" w:customStyle="1" w:styleId="10">
-    <w:name w:val="标题 1 字符"/>
-    <w:basedOn w:val="a0"/>
-    <w:link w:val="1"/>
+  <w:style w:type="character" w:customStyle="1" w:styleId="Heading1Char">
+    <w:name w:val="Heading 1 Char"/>
+    <w:basedOn w:val="DefaultParagraphFont"/>
+    <w:link w:val="Heading1"/>
     <w:uiPriority w:val="9"/>
     <w:rsid w:val="007740CE"/>
     <w:rPr>
@@ -2794,9 +2980,9 @@
       <w:szCs w:val="44"/>
     </w:rPr>
   </w:style>
-  <w:style w:type="table" w:styleId="ab">
+  <w:style w:type="table" w:styleId="TableGrid">
     <w:name w:val="Table Grid"/>
-    <w:basedOn w:val="a1"/>
+    <w:basedOn w:val="TableNormal"/>
     <w:uiPriority w:val="39"/>
     <w:rsid w:val="00EB79AB"/>
     <w:tblPr>
@@ -2810,16 +2996,16 @@
       </w:tblBorders>
     </w:tblPr>
   </w:style>
-  <w:style w:type="paragraph" w:styleId="ac">
+  <w:style w:type="paragraph" w:styleId="Revision">
     <w:name w:val="Revision"/>
     <w:hidden/>
     <w:uiPriority w:val="99"/>
     <w:semiHidden/>
     <w:rsid w:val="002B25B5"/>
   </w:style>
-  <w:style w:type="character" w:styleId="ad">
+  <w:style w:type="character" w:styleId="CommentReference">
     <w:name w:val="annotation reference"/>
-    <w:basedOn w:val="a0"/>
+    <w:basedOn w:val="DefaultParagraphFont"/>
     <w:uiPriority w:val="99"/>
     <w:semiHidden/>
     <w:unhideWhenUsed/>
@@ -2829,10 +3015,10 @@
       <w:szCs w:val="21"/>
     </w:rPr>
   </w:style>
-  <w:style w:type="paragraph" w:styleId="ae">
+  <w:style w:type="paragraph" w:styleId="CommentText">
     <w:name w:val="annotation text"/>
-    <w:basedOn w:val="a"/>
-    <w:link w:val="af"/>
+    <w:basedOn w:val="Normal"/>
+    <w:link w:val="CommentTextChar"/>
     <w:uiPriority w:val="99"/>
     <w:unhideWhenUsed/>
     <w:rsid w:val="00480CEA"/>
@@ -2840,18 +3026,18 @@
       <w:jc w:val="left"/>
     </w:pPr>
   </w:style>
-  <w:style w:type="character" w:customStyle="1" w:styleId="af">
-    <w:name w:val="批注文字 字符"/>
-    <w:basedOn w:val="a0"/>
-    <w:link w:val="ae"/>
+  <w:style w:type="character" w:customStyle="1" w:styleId="CommentTextChar">
+    <w:name w:val="Comment Text Char"/>
+    <w:basedOn w:val="DefaultParagraphFont"/>
+    <w:link w:val="CommentText"/>
     <w:uiPriority w:val="99"/>
     <w:rsid w:val="00480CEA"/>
   </w:style>
-  <w:style w:type="paragraph" w:styleId="af0">
+  <w:style w:type="paragraph" w:styleId="CommentSubject">
     <w:name w:val="annotation subject"/>
-    <w:basedOn w:val="ae"/>
-    <w:next w:val="ae"/>
-    <w:link w:val="af1"/>
+    <w:basedOn w:val="CommentText"/>
+    <w:next w:val="CommentText"/>
+    <w:link w:val="CommentSubjectChar"/>
     <w:uiPriority w:val="99"/>
     <w:semiHidden/>
     <w:unhideWhenUsed/>
@@ -2861,10 +3047,10 @@
       <w:bCs/>
     </w:rPr>
   </w:style>
-  <w:style w:type="character" w:customStyle="1" w:styleId="af1">
-    <w:name w:val="批注主题 字符"/>
-    <w:basedOn w:val="af"/>
-    <w:link w:val="af0"/>
+  <w:style w:type="character" w:customStyle="1" w:styleId="CommentSubjectChar">
+    <w:name w:val="Comment Subject Char"/>
+    <w:basedOn w:val="CommentTextChar"/>
+    <w:link w:val="CommentSubject"/>
     <w:uiPriority w:val="99"/>
     <w:semiHidden/>
     <w:rsid w:val="00480CEA"/>

</xml_diff>